<commit_message>
answered question in document
</commit_message>
<xml_diff>
--- a/Documents/full stack final document.docx
+++ b/Documents/full stack final document.docx
@@ -1,6 +1,6 @@
 
 <file path=word/document.xml><?xml version="1.0" encoding="utf-8"?>
-<w:document xmlns:wpc="http://schemas.microsoft.com/office/word/2010/wordprocessingCanvas" xmlns:mo="http://schemas.microsoft.com/office/mac/office/2008/main" xmlns:mc="http://schemas.openxmlformats.org/markup-compatibility/2006" xmlns:mv="urn:schemas-microsoft-com:mac:vml" xmlns:o="urn:schemas-microsoft-com:office:office" xmlns:r="http://schemas.openxmlformats.org/officeDocument/2006/relationships" xmlns:m="http://schemas.openxmlformats.org/officeDocument/2006/math" xmlns:v="urn:schemas-microsoft-com:vml" xmlns:wp14="http://schemas.microsoft.com/office/word/2010/wordprocessingDrawing" xmlns:wp="http://schemas.openxmlformats.org/drawingml/2006/wordprocessingDrawing" xmlns:w10="urn:schemas-microsoft-com:office:word" xmlns:w="http://schemas.openxmlformats.org/wordprocessingml/2006/main" xmlns:w14="http://schemas.microsoft.com/office/word/2010/wordml" xmlns:w15="http://schemas.microsoft.com/office/word/2012/wordml" xmlns:wpg="http://schemas.microsoft.com/office/word/2010/wordprocessingGroup" xmlns:wpi="http://schemas.microsoft.com/office/word/2010/wordprocessingInk" xmlns:wne="http://schemas.microsoft.com/office/word/2006/wordml" xmlns:wps="http://schemas.microsoft.com/office/word/2010/wordprocessingShape" mc:Ignorable="w14 w15 wp14">
+<w:document xmlns:wpc="http://schemas.microsoft.com/office/word/2010/wordprocessingCanvas" xmlns:cx="http://schemas.microsoft.com/office/drawing/2014/chartex" xmlns:cx1="http://schemas.microsoft.com/office/drawing/2015/9/8/chartex" xmlns:cx2="http://schemas.microsoft.com/office/drawing/2015/10/21/chartex" xmlns:mc="http://schemas.openxmlformats.org/markup-compatibility/2006" xmlns:o="urn:schemas-microsoft-com:office:office" xmlns:r="http://schemas.openxmlformats.org/officeDocument/2006/relationships" xmlns:m="http://schemas.openxmlformats.org/officeDocument/2006/math" xmlns:v="urn:schemas-microsoft-com:vml" xmlns:wp14="http://schemas.microsoft.com/office/word/2010/wordprocessingDrawing" xmlns:wp="http://schemas.openxmlformats.org/drawingml/2006/wordprocessingDrawing" xmlns:w10="urn:schemas-microsoft-com:office:word" xmlns:w="http://schemas.openxmlformats.org/wordprocessingml/2006/main" xmlns:w14="http://schemas.microsoft.com/office/word/2010/wordml" xmlns:w15="http://schemas.microsoft.com/office/word/2012/wordml" xmlns:w16se="http://schemas.microsoft.com/office/word/2015/wordml/symex" xmlns:wpg="http://schemas.microsoft.com/office/word/2010/wordprocessingGroup" xmlns:wpi="http://schemas.microsoft.com/office/word/2010/wordprocessingInk" xmlns:wne="http://schemas.microsoft.com/office/word/2006/wordml" xmlns:wps="http://schemas.microsoft.com/office/word/2010/wordprocessingShape" mc:Ignorable="w14 w15 w16se wp14">
   <w:background w:color="FFFFFF"/>
   <w:body>
     <w:p>
@@ -83,13 +83,8 @@
       </w:hyperlink>
     </w:p>
     <w:p>
-      <w:proofErr w:type="spellStart"/>
-      <w:r>
-        <w:t>Xiran</w:t>
-      </w:r>
-      <w:proofErr w:type="spellEnd"/>
-      <w:r>
-        <w:t xml:space="preserve"> Ting: G37829558: dxr.ivory@gmail.com</w:t>
+      <w:r>
+        <w:t>Xiran Ting: G37829558: dxr.ivory@gmail.com</w:t>
       </w:r>
     </w:p>
     <w:p>
@@ -116,21 +111,7 @@
         <w:rPr>
           <w:b/>
         </w:rPr>
-        <w:t xml:space="preserve">Source Code </w:t>
-      </w:r>
-      <w:proofErr w:type="spellStart"/>
-      <w:r>
-        <w:rPr>
-          <w:b/>
-        </w:rPr>
-        <w:t>Github</w:t>
-      </w:r>
-      <w:proofErr w:type="spellEnd"/>
-      <w:r>
-        <w:rPr>
-          <w:b/>
-        </w:rPr>
-        <w:t xml:space="preserve"> Repository URL</w:t>
+        <w:t>Source Code Github Repository URL</w:t>
       </w:r>
       <w:r>
         <w:t xml:space="preserve">: </w:t>
@@ -269,15 +250,7 @@
         </w:rPr>
       </w:pPr>
       <w:r>
-        <w:t xml:space="preserve">All of the main functionality of our application is still going to be implemented. Users can create a profile. They can post a question and post an answer to a question. Users can vote on both questions and answers and the top 10 answers to a question will be displayed below on the question page. </w:t>
-      </w:r>
-      <w:proofErr w:type="gramStart"/>
-      <w:r>
-        <w:t>Additionally</w:t>
-      </w:r>
-      <w:proofErr w:type="gramEnd"/>
-      <w:r>
-        <w:t xml:space="preserve"> a user can search for a question based on user input. One of the functionalities that we decided not to do is tags. So, for the search functionality, it will be done based on textual analysis of the user input being cross-referenced with the database. For our secondary functionalities, we plan on implementing the rank functionality. However, we decided not to allow a user to be able to edit their own post. </w:t>
+        <w:t xml:space="preserve">All of the main functionality of our application is still going to be implemented. Users can create a profile. They can post a question and post an answer to a question. Users can vote on both questions and answers and the top 10 answers to a question will be displayed below on the question page. Additionally a user can search for a question based on user input. One of the functionalities that we decided not to do is tags. So, for the search functionality, it will be done based on textual analysis of the user input being cross-referenced with the database. For our secondary functionalities, we plan on implementing the rank functionality. However, we decided not to allow a user to be able to edit their own post. </w:t>
       </w:r>
     </w:p>
     <w:p>
@@ -547,15 +520,7 @@
         <w:t>Endpoint</w:t>
       </w:r>
       <w:r>
-        <w:t>: POST /</w:t>
-      </w:r>
-      <w:proofErr w:type="spellStart"/>
-      <w:r>
-        <w:t>api</w:t>
-      </w:r>
-      <w:proofErr w:type="spellEnd"/>
-      <w:r>
-        <w:t>/profile</w:t>
+        <w:t>: POST /api/profile</w:t>
       </w:r>
     </w:p>
     <w:p>
@@ -583,15 +548,7 @@
         </w:r>
       </w:hyperlink>
       <w:r>
-        <w:t>", "</w:t>
-      </w:r>
-      <w:proofErr w:type="spellStart"/>
-      <w:r>
-        <w:t>location":"Washington</w:t>
-      </w:r>
-      <w:proofErr w:type="spellEnd"/>
-      <w:r>
-        <w:t>", "salary": 1000, "color": "#AAFF32"}</w:t>
+        <w:t>", "location":"Washington", "salary": 1000, "color": "#AAFF32"}</w:t>
       </w:r>
     </w:p>
     <w:p>
@@ -607,15 +564,7 @@
     </w:p>
     <w:p>
       <w:r>
-        <w:t>{"</w:t>
-      </w:r>
-      <w:proofErr w:type="spellStart"/>
-      <w:r>
-        <w:t>result":"success</w:t>
-      </w:r>
-      <w:proofErr w:type="spellEnd"/>
-      <w:r>
-        <w:t>"}</w:t>
+        <w:t>{"result":"success"}</w:t>
       </w:r>
     </w:p>
     <w:p>
@@ -719,15 +668,7 @@
         <w:contextualSpacing/>
       </w:pPr>
       <w:r>
-        <w:t xml:space="preserve">Integrating all the individual parts was of the most difficult experience because there were unexpected server level exceptions (e.g.  Server uses two different Time zones </w:t>
-      </w:r>
-      <w:proofErr w:type="spellStart"/>
-      <w:r>
-        <w:t>sqlException</w:t>
-      </w:r>
-      <w:proofErr w:type="spellEnd"/>
-      <w:r>
-        <w:t>)</w:t>
+        <w:t>Integrating all the individual parts was of the most difficult experience because there were unexpected server level exceptions (e.g.  Server uses two different Time zones sqlException)</w:t>
       </w:r>
     </w:p>
     <w:p>
@@ -748,20 +689,29 @@
       <w:r>
         <w:t>If you could make different decisions regarding any aspect of this project, what would it be and why?</w:t>
       </w:r>
+    </w:p>
+    <w:p>
+      <w:pPr>
+        <w:ind w:left="720"/>
+        <w:contextualSpacing/>
+      </w:pPr>
+    </w:p>
+    <w:p>
+      <w:pPr>
+        <w:ind w:left="720"/>
+        <w:contextualSpacing/>
+      </w:pPr>
+      <w:r>
+        <w:t xml:space="preserve">We would try and integrate the project earlier so we would have more time to work out the problems between the layers. </w:t>
+      </w:r>
+      <w:r>
+        <w:t>We would also install database programs on multiple computers to allow for parallel</w:t>
+      </w:r>
+      <w:r>
+        <w:t xml:space="preserve"> testing of the entire system. </w:t>
+      </w:r>
       <w:bookmarkStart w:id="6" w:name="_GoBack"/>
       <w:bookmarkEnd w:id="6"/>
-    </w:p>
-    <w:p>
-      <w:pPr>
-        <w:ind w:left="720"/>
-        <w:contextualSpacing/>
-      </w:pPr>
-    </w:p>
-    <w:p>
-      <w:pPr>
-        <w:ind w:left="720"/>
-        <w:contextualSpacing/>
-      </w:pPr>
     </w:p>
     <w:p>
       <w:pPr>
@@ -794,15 +744,7 @@
         <w:contextualSpacing/>
       </w:pPr>
       <w:r>
-        <w:t xml:space="preserve">Front end HTML pages and </w:t>
-      </w:r>
-      <w:proofErr w:type="spellStart"/>
-      <w:r>
-        <w:t>javascript</w:t>
-      </w:r>
-      <w:proofErr w:type="spellEnd"/>
-      <w:r>
-        <w:t xml:space="preserve"> functions were implemented by Thomas, Ivory and Austin.</w:t>
+        <w:t>Front end HTML pages and javascript functions were implemented by Thomas, Ivory and Austin.</w:t>
       </w:r>
     </w:p>
     <w:p>
@@ -914,6 +856,7 @@
         <w:contextualSpacing/>
       </w:pPr>
       <w:r>
+        <w:lastRenderedPageBreak/>
         <w:t>Also, waiting for someone else’s part to be completed to test one’s own part was the hardest to deal with.</w:t>
       </w:r>
     </w:p>
@@ -996,8 +939,8 @@
 </file>
 
 <file path=word/numbering.xml><?xml version="1.0" encoding="utf-8"?>
-<w:numbering xmlns:wpc="http://schemas.microsoft.com/office/word/2010/wordprocessingCanvas" xmlns:mo="http://schemas.microsoft.com/office/mac/office/2008/main" xmlns:mc="http://schemas.openxmlformats.org/markup-compatibility/2006" xmlns:mv="urn:schemas-microsoft-com:mac:vml" xmlns:o="urn:schemas-microsoft-com:office:office" xmlns:r="http://schemas.openxmlformats.org/officeDocument/2006/relationships" xmlns:m="http://schemas.openxmlformats.org/officeDocument/2006/math" xmlns:v="urn:schemas-microsoft-com:vml" xmlns:wp14="http://schemas.microsoft.com/office/word/2010/wordprocessingDrawing" xmlns:wp="http://schemas.openxmlformats.org/drawingml/2006/wordprocessingDrawing" xmlns:w10="urn:schemas-microsoft-com:office:word" xmlns:w="http://schemas.openxmlformats.org/wordprocessingml/2006/main" xmlns:w14="http://schemas.microsoft.com/office/word/2010/wordml" xmlns:w15="http://schemas.microsoft.com/office/word/2012/wordml" xmlns:wpg="http://schemas.microsoft.com/office/word/2010/wordprocessingGroup" xmlns:wpi="http://schemas.microsoft.com/office/word/2010/wordprocessingInk" xmlns:wne="http://schemas.microsoft.com/office/word/2006/wordml" xmlns:wps="http://schemas.microsoft.com/office/word/2010/wordprocessingShape" mc:Ignorable="w14 w15 wp14">
-  <w:abstractNum w:abstractNumId="0">
+<w:numbering xmlns:wpc="http://schemas.microsoft.com/office/word/2010/wordprocessingCanvas" xmlns:cx="http://schemas.microsoft.com/office/drawing/2014/chartex" xmlns:cx1="http://schemas.microsoft.com/office/drawing/2015/9/8/chartex" xmlns:cx2="http://schemas.microsoft.com/office/drawing/2015/10/21/chartex" xmlns:mc="http://schemas.openxmlformats.org/markup-compatibility/2006" xmlns:o="urn:schemas-microsoft-com:office:office" xmlns:r="http://schemas.openxmlformats.org/officeDocument/2006/relationships" xmlns:m="http://schemas.openxmlformats.org/officeDocument/2006/math" xmlns:v="urn:schemas-microsoft-com:vml" xmlns:wp14="http://schemas.microsoft.com/office/word/2010/wordprocessingDrawing" xmlns:wp="http://schemas.openxmlformats.org/drawingml/2006/wordprocessingDrawing" xmlns:w10="urn:schemas-microsoft-com:office:word" xmlns:w="http://schemas.openxmlformats.org/wordprocessingml/2006/main" xmlns:w14="http://schemas.microsoft.com/office/word/2010/wordml" xmlns:w15="http://schemas.microsoft.com/office/word/2012/wordml" xmlns:w16se="http://schemas.microsoft.com/office/word/2015/wordml/symex" xmlns:wpg="http://schemas.microsoft.com/office/word/2010/wordprocessingGroup" xmlns:wpi="http://schemas.microsoft.com/office/word/2010/wordprocessingInk" xmlns:wne="http://schemas.microsoft.com/office/word/2006/wordml" xmlns:wps="http://schemas.microsoft.com/office/word/2010/wordprocessingShape" mc:Ignorable="w14 w15 w16se wp14">
+  <w:abstractNum w:abstractNumId="0" w15:restartNumberingAfterBreak="0">
     <w:nsid w:val="31942D52"/>
     <w:multiLevelType w:val="multilevel"/>
     <w:tmpl w:val="D110D32E"/>
@@ -1117,7 +1060,7 @@
 </file>
 
 <file path=word/styles.xml><?xml version="1.0" encoding="utf-8"?>
-<w:styles xmlns:mc="http://schemas.openxmlformats.org/markup-compatibility/2006" xmlns:r="http://schemas.openxmlformats.org/officeDocument/2006/relationships" xmlns:w="http://schemas.openxmlformats.org/wordprocessingml/2006/main" xmlns:w14="http://schemas.microsoft.com/office/word/2010/wordml" xmlns:w15="http://schemas.microsoft.com/office/word/2012/wordml" mc:Ignorable="w14 w15">
+<w:styles xmlns:mc="http://schemas.openxmlformats.org/markup-compatibility/2006" xmlns:r="http://schemas.openxmlformats.org/officeDocument/2006/relationships" xmlns:w="http://schemas.openxmlformats.org/wordprocessingml/2006/main" xmlns:w14="http://schemas.microsoft.com/office/word/2010/wordml" xmlns:w15="http://schemas.microsoft.com/office/word/2012/wordml" xmlns:w16se="http://schemas.microsoft.com/office/word/2015/wordml/symex" mc:Ignorable="w14 w15 w16se">
   <w:docDefaults>
     <w:rPrDefault>
       <w:rPr>
@@ -1134,7 +1077,7 @@
       </w:pPr>
     </w:pPrDefault>
   </w:docDefaults>
-  <w:latentStyles w:defLockedState="0" w:defUIPriority="99" w:defSemiHidden="0" w:defUnhideWhenUsed="0" w:defQFormat="0" w:count="380">
+  <w:latentStyles w:defLockedState="0" w:defUIPriority="99" w:defSemiHidden="0" w:defUnhideWhenUsed="0" w:defQFormat="0" w:count="372">
     <w:lsdException w:name="Normal" w:uiPriority="0" w:qFormat="1"/>
     <w:lsdException w:name="heading 1" w:uiPriority="9" w:qFormat="1"/>
     <w:lsdException w:name="heading 2" w:semiHidden="1" w:uiPriority="9" w:unhideWhenUsed="1" w:qFormat="1"/>

</xml_diff>